<commit_message>
updating oral consent script for study with CUREC #
</commit_message>
<xml_diff>
--- a/cyber_oral_consent.docx
+++ b/cyber_oral_consent.docx
@@ -127,66 +127,40 @@
     </w:p>
     <w:p>
       <w:pPr>
-        <w:tabs>
-          <w:tab w:val="center" w:pos="4096"/>
-          <w:tab w:val="right" w:pos="9044"/>
-        </w:tabs>
         <w:spacing w:after="0" w:line="240" w:lineRule="auto"/>
         <w:rPr>
-          <w:highlight w:val="yellow"/>
-        </w:rPr>
-      </w:pPr>
-      <w:r>
-        <w:rPr>
-          <w:highlight w:val="yellow"/>
-        </w:rPr>
-        <w:t xml:space="preserve">All sections </w:t>
-      </w:r>
-      <w:r>
-        <w:rPr>
-          <w:highlight w:val="yellow"/>
-        </w:rPr>
-        <w:t>that</w:t>
-      </w:r>
-      <w:r>
-        <w:rPr>
-          <w:highlight w:val="yellow"/>
-        </w:rPr>
-        <w:t xml:space="preserve"> </w:t>
-      </w:r>
-      <w:r>
-        <w:rPr>
-          <w:highlight w:val="yellow"/>
-        </w:rPr>
-        <w:t>require amendment and/or additional information are highlighted yellow.</w:t>
-      </w:r>
-      <w:r>
-        <w:rPr>
-          <w:highlight w:val="yellow"/>
-        </w:rPr>
-        <w:br/>
-      </w:r>
-    </w:p>
-    <w:p>
-      <w:pPr>
-        <w:rPr>
-          <w:rFonts w:cs="Arial"/>
-          <w:b/>
-          <w:u w:val="single"/>
-        </w:rPr>
-      </w:pPr>
-      <w:r>
-        <w:rPr>
-          <w:highlight w:val="cyan"/>
-        </w:rPr>
-        <w:t>Optional statements are highlighted turquoise – delete if not applicable to your study</w:t>
-      </w:r>
-      <w:r>
-        <w:rPr>
-          <w:highlight w:val="cyan"/>
-        </w:rPr>
-        <w:t>.</w:t>
-      </w:r>
+          <w:rFonts w:ascii="Calibri" w:eastAsia="Times New Roman" w:hAnsi="Calibri" w:cs="Calibri"/>
+          <w:color w:val="1F497D"/>
+          <w:lang w:val="en-US"/>
+        </w:rPr>
+      </w:pPr>
+      <w:r>
+        <w:rPr>
+          <w:rFonts w:ascii="Calibri" w:eastAsia="Times New Roman" w:hAnsi="Calibri" w:cs="Calibri"/>
+          <w:color w:val="1F497D"/>
+          <w:lang w:val="en-US"/>
+        </w:rPr>
+        <w:t xml:space="preserve">STUDY #: </w:t>
+      </w:r>
+      <w:r>
+        <w:rPr>
+          <w:rFonts w:ascii="Calibri" w:eastAsia="Times New Roman" w:hAnsi="Calibri" w:cs="Calibri"/>
+          <w:color w:val="1F497D"/>
+          <w:lang w:val="en-US"/>
+        </w:rPr>
+        <w:t>CS_C1A_21_005</w:t>
+      </w:r>
+    </w:p>
+    <w:p>
+      <w:pPr>
+        <w:spacing w:after="0" w:line="240" w:lineRule="auto"/>
+        <w:rPr>
+          <w:rFonts w:ascii="Times New Roman" w:eastAsia="Times New Roman" w:hAnsi="Times New Roman" w:cs="Times New Roman"/>
+          <w:sz w:val="24"/>
+          <w:szCs w:val="24"/>
+          <w:lang w:val="en-US"/>
+        </w:rPr>
+      </w:pPr>
     </w:p>
     <w:p>
       <w:pPr>
@@ -854,6 +828,7 @@
         </w:numPr>
         <w:rPr>
           <w:rFonts w:cs="Arial"/>
+          <w:color w:val="000000" w:themeColor="text1"/>
         </w:rPr>
       </w:pPr>
       <w:r>
@@ -899,30 +874,62 @@
         <w:rPr>
           <w:rFonts w:cs="Arial"/>
         </w:rPr>
-        <w:t xml:space="preserve"> part; you can ask me any questions you want before or throughout; you can also withdraw at any stage without giving a reason</w:t>
-      </w:r>
-      <w:r>
-        <w:rPr>
-          <w:rFonts w:cs="Arial"/>
+        <w:t xml:space="preserve"> part; you can ask me any questions you want before or throughout; you can also </w:t>
+      </w:r>
+      <w:r>
+        <w:rPr>
+          <w:rFonts w:cs="Arial"/>
+          <w:color w:val="000000" w:themeColor="text1"/>
+        </w:rPr>
+        <w:t>withdraw at any stage without giving a reason</w:t>
+      </w:r>
+      <w:r>
+        <w:rPr>
+          <w:rFonts w:cs="Arial"/>
+          <w:color w:val="000000" w:themeColor="text1"/>
         </w:rPr>
         <w:t>.</w:t>
       </w:r>
       <w:r>
         <w:rPr>
           <w:rFonts w:cs="Arial"/>
+          <w:color w:val="000000" w:themeColor="text1"/>
         </w:rPr>
         <w:br/>
       </w:r>
       <w:r>
         <w:rPr>
           <w:rFonts w:cs="Arial"/>
-          <w:color w:val="000000"/>
+          <w:color w:val="000000" w:themeColor="text1"/>
           <w:shd w:val="clear" w:color="auto" w:fill="FFFFFF"/>
         </w:rPr>
         <w:t>You can withdraw your information/data until</w:t>
       </w:r>
       <w:r>
-        <w:t xml:space="preserve"> publication.</w:t>
+        <w:rPr>
+          <w:color w:val="000000" w:themeColor="text1"/>
+        </w:rPr>
+        <w:t xml:space="preserve"> publication</w:t>
+      </w:r>
+      <w:r>
+        <w:rPr>
+          <w:color w:val="000000" w:themeColor="text1"/>
+        </w:rPr>
+        <w:t xml:space="preserve"> (likely to occur in late March-early </w:t>
+      </w:r>
+      <w:proofErr w:type="gramStart"/>
+      <w:r>
+        <w:rPr>
+          <w:color w:val="000000" w:themeColor="text1"/>
+        </w:rPr>
+        <w:t>June,</w:t>
+      </w:r>
+      <w:proofErr w:type="gramEnd"/>
+      <w:r>
+        <w:rPr>
+          <w:color w:val="000000" w:themeColor="text1"/>
+        </w:rPr>
+        <w:t xml:space="preserve"> 2021, but will not occur before March 1).</w:t>
       </w:r>
     </w:p>
     <w:p>
@@ -934,91 +941,58 @@
         </w:numPr>
         <w:rPr>
           <w:rFonts w:cs="Arial"/>
-        </w:rPr>
-      </w:pPr>
-      <w:r>
-        <w:rPr>
-          <w:rFonts w:cs="Arial"/>
-          <w:b/>
-          <w:i/>
-        </w:rPr>
-        <w:t>Audio/video recording/photos/notes</w:t>
-      </w:r>
-      <w:r>
-        <w:rPr>
-          <w:rFonts w:cs="Arial"/>
-          <w:b/>
-          <w:i/>
-        </w:rPr>
-        <w:t>/keeping contact details</w:t>
-      </w:r>
-      <w:r>
-        <w:rPr>
-          <w:rFonts w:cs="Arial"/>
-          <w:b/>
-          <w:i/>
-        </w:rPr>
-        <w:t>:</w:t>
-      </w:r>
-      <w:r>
-        <w:rPr>
-          <w:rFonts w:cs="Arial"/>
-        </w:rPr>
-        <w:t xml:space="preserve"> </w:t>
-      </w:r>
-      <w:r>
-        <w:rPr>
-          <w:rFonts w:cs="Arial"/>
-        </w:rPr>
-        <w:t>W</w:t>
-      </w:r>
-      <w:r>
-        <w:rPr>
-          <w:rFonts w:cs="Arial"/>
-        </w:rPr>
-        <w:t>ith your permission,</w:t>
-      </w:r>
-      <w:r>
-        <w:rPr>
-          <w:rFonts w:cs="Arial"/>
-        </w:rPr>
-        <w:t xml:space="preserve"> I </w:t>
-      </w:r>
-      <w:r>
-        <w:rPr>
-          <w:rFonts w:cs="Arial"/>
-        </w:rPr>
-        <w:t xml:space="preserve">would like to </w:t>
-      </w:r>
-      <w:r>
-        <w:rPr>
-          <w:rFonts w:cs="Arial"/>
-        </w:rPr>
-        <w:t>take handwritten notes if you prefer anonymity, or if you do not need anonymity, may I record this session?</w:t>
-      </w:r>
-      <w:r>
-        <w:rPr>
-          <w:rFonts w:cs="Arial"/>
-        </w:rPr>
-        <w:t xml:space="preserve"> I may want to re-contact you to clarify information </w:t>
-      </w:r>
-      <w:r>
-        <w:rPr>
-          <w:rFonts w:cs="Arial"/>
-        </w:rPr>
-        <w:t>you gave me in</w:t>
-      </w:r>
-      <w:r>
-        <w:rPr>
-          <w:rFonts w:cs="Arial"/>
-        </w:rPr>
-        <w:t xml:space="preserve"> your interview.</w:t>
-      </w:r>
-      <w:r>
-        <w:rPr>
-          <w:rFonts w:cs="Arial"/>
-        </w:rPr>
-        <w:t xml:space="preserve"> </w:t>
+          <w:color w:val="000000" w:themeColor="text1"/>
+        </w:rPr>
+      </w:pPr>
+      <w:r>
+        <w:rPr>
+          <w:rFonts w:eastAsia="Times New Roman" w:cs="Calibri"/>
+          <w:color w:val="000000" w:themeColor="text1"/>
+          <w:lang w:val="en-US"/>
+        </w:rPr>
+        <w:t>You are</w:t>
+      </w:r>
+      <w:r>
+        <w:rPr>
+          <w:rFonts w:eastAsia="Times New Roman" w:cs="Calibri"/>
+          <w:color w:val="000000" w:themeColor="text1"/>
+          <w:lang w:val="en-US"/>
+        </w:rPr>
+        <w:t xml:space="preserve"> free to withdraw at any time during the </w:t>
+      </w:r>
+      <w:proofErr w:type="gramStart"/>
+      <w:r>
+        <w:rPr>
+          <w:rFonts w:eastAsia="Times New Roman" w:cs="Calibri"/>
+          <w:color w:val="000000" w:themeColor="text1"/>
+          <w:lang w:val="en-US"/>
+        </w:rPr>
+        <w:t>interview, and</w:t>
+      </w:r>
+      <w:proofErr w:type="gramEnd"/>
+      <w:r>
+        <w:rPr>
+          <w:rFonts w:eastAsia="Times New Roman" w:cs="Calibri"/>
+          <w:color w:val="000000" w:themeColor="text1"/>
+          <w:lang w:val="en-US"/>
+        </w:rPr>
+        <w:t xml:space="preserve"> are welcome to skip any questions </w:t>
+      </w:r>
+      <w:r>
+        <w:rPr>
+          <w:rFonts w:eastAsia="Times New Roman" w:cs="Calibri"/>
+          <w:color w:val="000000" w:themeColor="text1"/>
+          <w:lang w:val="en-US"/>
+        </w:rPr>
+        <w:t xml:space="preserve">you </w:t>
+      </w:r>
+      <w:r>
+        <w:rPr>
+          <w:rFonts w:eastAsia="Times New Roman" w:cs="Calibri"/>
+          <w:color w:val="000000" w:themeColor="text1"/>
+          <w:lang w:val="en-US"/>
+        </w:rPr>
+        <w:t>would prefer not to answer.</w:t>
       </w:r>
     </w:p>
     <w:p>
@@ -1030,60 +1004,24 @@
         </w:numPr>
         <w:rPr>
           <w:rFonts w:cs="Arial"/>
-        </w:rPr>
-      </w:pPr>
-      <w:r>
-        <w:rPr>
-          <w:rFonts w:cs="Arial"/>
-          <w:b/>
-          <w:i/>
-        </w:rPr>
-        <w:t>Publication plans:</w:t>
-      </w:r>
-      <w:r>
-        <w:rPr>
-          <w:rFonts w:cs="Arial"/>
-          <w:i/>
-        </w:rPr>
-        <w:t xml:space="preserve"> </w:t>
-      </w:r>
-      <w:r>
-        <w:rPr>
-          <w:rFonts w:cs="Arial"/>
-        </w:rPr>
-        <w:t xml:space="preserve">The project </w:t>
-      </w:r>
-      <w:r>
-        <w:rPr>
-          <w:rFonts w:cs="Arial"/>
-        </w:rPr>
-        <w:t xml:space="preserve">will be </w:t>
-      </w:r>
-      <w:r>
-        <w:rPr>
-          <w:rFonts w:cs="Arial"/>
-        </w:rPr>
-        <w:t xml:space="preserve">published in </w:t>
-      </w:r>
-      <w:r>
-        <w:rPr>
-          <w:rFonts w:cs="Arial"/>
-        </w:rPr>
-        <w:t xml:space="preserve">parts on </w:t>
-      </w:r>
-      <w:proofErr w:type="spellStart"/>
-      <w:r>
-        <w:rPr>
-          <w:rFonts w:cs="Arial"/>
-        </w:rPr>
-        <w:t>Github</w:t>
-      </w:r>
-      <w:proofErr w:type="spellEnd"/>
-      <w:r>
-        <w:rPr>
-          <w:rFonts w:cs="Arial"/>
-        </w:rPr>
-        <w:t xml:space="preserve"> publicly for the incident response playbook, partly in a white/policy paper, and partly may become part of training seminars or video presentations.</w:t>
+          <w:color w:val="000000" w:themeColor="text1"/>
+        </w:rPr>
+      </w:pPr>
+      <w:r>
+        <w:rPr>
+          <w:rFonts w:eastAsia="Times New Roman" w:cs="Calibri"/>
+          <w:color w:val="000000" w:themeColor="text1"/>
+          <w:lang w:val="en-US"/>
+        </w:rPr>
+        <w:t>You can ask me</w:t>
+      </w:r>
+      <w:r>
+        <w:rPr>
+          <w:rFonts w:eastAsia="Times New Roman" w:cs="Calibri"/>
+          <w:color w:val="000000" w:themeColor="text1"/>
+          <w:lang w:val="en-US"/>
+        </w:rPr>
+        <w:t xml:space="preserve"> to redact anything as you are going along.</w:t>
       </w:r>
     </w:p>
     <w:p>
@@ -1102,70 +1040,100 @@
           <w:rFonts w:cs="Arial"/>
           <w:b/>
           <w:i/>
-        </w:rPr>
-        <w:t>Complaints/concerns procedure:</w:t>
-      </w:r>
-      <w:r>
-        <w:rPr>
-          <w:rFonts w:cs="Arial"/>
-          <w:i/>
+          <w:color w:val="000000" w:themeColor="text1"/>
+        </w:rPr>
+        <w:t>Audio/video recording/photos/notes</w:t>
+      </w:r>
+      <w:r>
+        <w:rPr>
+          <w:rFonts w:cs="Arial"/>
+          <w:b/>
+          <w:i/>
+          <w:color w:val="000000" w:themeColor="text1"/>
+        </w:rPr>
+        <w:t>/keeping contact details</w:t>
+      </w:r>
+      <w:r>
+        <w:rPr>
+          <w:rFonts w:cs="Arial"/>
+          <w:b/>
+          <w:i/>
+          <w:color w:val="000000" w:themeColor="text1"/>
+        </w:rPr>
+        <w:t>:</w:t>
+      </w:r>
+      <w:r>
+        <w:rPr>
+          <w:rFonts w:cs="Arial"/>
+          <w:color w:val="000000" w:themeColor="text1"/>
         </w:rPr>
         <w:t xml:space="preserve"> </w:t>
       </w:r>
       <w:r>
         <w:rPr>
           <w:rFonts w:cs="Arial"/>
-        </w:rPr>
-        <w:t xml:space="preserve">If you have any complaints or concerns please feel free to contact me in the first instance. </w:t>
-      </w:r>
-      <w:r>
-        <w:rPr>
-          <w:rFonts w:cs="Arial"/>
-        </w:rPr>
-        <w:t xml:space="preserve">My Signal is </w:t>
-      </w:r>
-      <w:r>
-        <w:rPr>
-          <w:rFonts w:cs="Arial"/>
-        </w:rPr>
-        <w:t>[REDACTED-AVAILABLE ON REQUEST]</w:t>
-      </w:r>
-      <w:r>
-        <w:rPr>
-          <w:rFonts w:cs="Arial"/>
-        </w:rPr>
-        <w:t xml:space="preserve">, and </w:t>
-      </w:r>
-      <w:r>
-        <w:rPr>
-          <w:rFonts w:cs="Arial"/>
-        </w:rPr>
-        <w:lastRenderedPageBreak/>
-        <w:t>please do enable disappearing messages (I suggest a week).</w:t>
-      </w:r>
-      <w:r>
-        <w:rPr>
-          <w:rFonts w:cs="Arial"/>
-        </w:rPr>
-        <w:t xml:space="preserve"> You can also reach me at</w:t>
+          <w:color w:val="000000" w:themeColor="text1"/>
+        </w:rPr>
+        <w:t>W</w:t>
+      </w:r>
+      <w:r>
+        <w:rPr>
+          <w:rFonts w:cs="Arial"/>
+          <w:color w:val="000000" w:themeColor="text1"/>
+        </w:rPr>
+        <w:t>ith your permission,</w:t>
+      </w:r>
+      <w:r>
+        <w:rPr>
+          <w:rFonts w:cs="Arial"/>
+          <w:color w:val="000000" w:themeColor="text1"/>
+        </w:rPr>
+        <w:t xml:space="preserve"> I </w:t>
+      </w:r>
+      <w:r>
+        <w:rPr>
+          <w:rFonts w:cs="Arial"/>
+          <w:color w:val="000000" w:themeColor="text1"/>
+        </w:rPr>
+        <w:t xml:space="preserve">would like to </w:t>
+      </w:r>
+      <w:r>
+        <w:rPr>
+          <w:rFonts w:cs="Arial"/>
+          <w:color w:val="000000" w:themeColor="text1"/>
+        </w:rPr>
+        <w:t>take handwritten notes if you prefer anonymity, or if you do not need anonymity, may I record this session?</w:t>
+      </w:r>
+      <w:r>
+        <w:rPr>
+          <w:rFonts w:cs="Arial"/>
+          <w:color w:val="000000" w:themeColor="text1"/>
+        </w:rPr>
+        <w:t xml:space="preserve"> I may want </w:t>
+      </w:r>
+      <w:r>
+        <w:rPr>
+          <w:rFonts w:cs="Arial"/>
+        </w:rPr>
+        <w:t xml:space="preserve">to re-contact you to clarify information </w:t>
+      </w:r>
+      <w:r>
+        <w:rPr>
+          <w:rFonts w:cs="Arial"/>
+        </w:rPr>
+        <w:t>you gave me in</w:t>
+      </w:r>
+      <w:r>
+        <w:rPr>
+          <w:rFonts w:cs="Arial"/>
+        </w:rPr>
+        <w:t xml:space="preserve"> your interview.</w:t>
       </w:r>
       <w:r>
         <w:rPr>
           <w:rFonts w:cs="Arial"/>
         </w:rPr>
         <w:t xml:space="preserve"> </w:t>
-      </w:r>
-      <w:r>
-        <w:rPr>
-          <w:rFonts w:cs="Arial"/>
-        </w:rPr>
-        <w:t>[REDACTED-AVAILABLE ON REQUEST]</w:t>
-      </w:r>
-      <w:r>
-        <w:rPr>
-          <w:rFonts w:cs="Arial"/>
-        </w:rPr>
-        <w:t>.</w:t>
       </w:r>
     </w:p>
     <w:p>
@@ -1177,19 +1145,15 @@
         </w:numPr>
         <w:rPr>
           <w:rFonts w:cs="Arial"/>
-          <w:i/>
-          <w:color w:val="000000" w:themeColor="text1"/>
-        </w:rPr>
-      </w:pPr>
-      <w:bookmarkStart w:id="1" w:name="OLE_LINK1"/>
-      <w:bookmarkStart w:id="2" w:name="OLE_LINK2"/>
-      <w:r>
-        <w:rPr>
-          <w:rFonts w:cs="Arial"/>
-          <w:b/>
-          <w:i/>
-        </w:rPr>
-        <w:t>Ethics review details:</w:t>
+        </w:rPr>
+      </w:pPr>
+      <w:r>
+        <w:rPr>
+          <w:rFonts w:cs="Arial"/>
+          <w:b/>
+          <w:i/>
+        </w:rPr>
+        <w:t>Publication plans:</w:t>
       </w:r>
       <w:r>
         <w:rPr>
@@ -1202,227 +1166,81 @@
         <w:rPr>
           <w:rFonts w:cs="Arial"/>
         </w:rPr>
-        <w:t>This research project has bee</w:t>
-      </w:r>
-      <w:r>
-        <w:rPr>
-          <w:rFonts w:cs="Arial"/>
-        </w:rPr>
-        <w:t>n reviewed and approved by</w:t>
-      </w:r>
-      <w:r>
-        <w:rPr>
-          <w:rFonts w:cs="Arial"/>
-        </w:rPr>
-        <w:t xml:space="preserve"> a</w:t>
-      </w:r>
-      <w:r>
-        <w:rPr>
-          <w:rFonts w:cs="Arial"/>
-        </w:rPr>
-        <w:t>n Oxford</w:t>
-      </w:r>
-      <w:r>
-        <w:rPr>
-          <w:rFonts w:cs="Arial"/>
-        </w:rPr>
-        <w:t xml:space="preserve"> University </w:t>
-      </w:r>
-      <w:r>
-        <w:rPr>
-          <w:rFonts w:cs="Arial"/>
-        </w:rPr>
-        <w:t>e</w:t>
-      </w:r>
-      <w:r>
-        <w:rPr>
-          <w:rFonts w:cs="Arial"/>
-        </w:rPr>
-        <w:t xml:space="preserve">thics </w:t>
-      </w:r>
-      <w:r>
-        <w:rPr>
-          <w:rFonts w:cs="Arial"/>
-        </w:rPr>
-        <w:t>c</w:t>
-      </w:r>
-      <w:r>
-        <w:rPr>
-          <w:rFonts w:cs="Arial"/>
-        </w:rPr>
-        <w:t>ommittee</w:t>
-      </w:r>
-      <w:r>
-        <w:rPr>
-          <w:rFonts w:cs="Arial"/>
-        </w:rPr>
-        <w:t>.</w:t>
-      </w:r>
-      <w:r>
-        <w:rPr>
-          <w:rFonts w:cs="Arial"/>
-        </w:rPr>
-        <w:t xml:space="preserve"> If</w:t>
-      </w:r>
-      <w:r>
-        <w:rPr>
-          <w:rFonts w:cs="Arial"/>
-        </w:rPr>
-        <w:t>, after</w:t>
-      </w:r>
-      <w:r>
-        <w:rPr>
-          <w:rFonts w:cs="Arial"/>
-        </w:rPr>
-        <w:t xml:space="preserve"> contacting me with any concern, </w:t>
-      </w:r>
-      <w:r>
-        <w:rPr>
-          <w:rFonts w:cs="Arial"/>
-        </w:rPr>
-        <w:t>you</w:t>
-      </w:r>
-      <w:r>
-        <w:rPr>
-          <w:rFonts w:cs="Arial"/>
-        </w:rPr>
-        <w:t xml:space="preserve">’re </w:t>
-      </w:r>
-      <w:r>
-        <w:rPr>
-          <w:rFonts w:cs="Arial"/>
-        </w:rPr>
-        <w:t xml:space="preserve">still </w:t>
-      </w:r>
-      <w:r>
-        <w:rPr>
-          <w:rFonts w:cs="Arial"/>
-        </w:rPr>
-        <w:t>unhappy</w:t>
-      </w:r>
-      <w:r>
-        <w:rPr>
-          <w:rFonts w:cs="Arial"/>
-        </w:rPr>
-        <w:t xml:space="preserve"> and wish to make a formal complaint, please contact the </w:t>
-      </w:r>
-      <w:r>
-        <w:rPr>
-          <w:rFonts w:cs="Arial"/>
-        </w:rPr>
-        <w:t>ethics committee.</w:t>
-      </w:r>
-      <w:r>
-        <w:rPr>
-          <w:rFonts w:cs="Arial"/>
-          <w:b/>
-        </w:rPr>
-        <w:t xml:space="preserve"> </w:t>
-      </w:r>
-      <w:r>
-        <w:rPr>
-          <w:rFonts w:cs="Arial"/>
-        </w:rPr>
-        <w:t xml:space="preserve">Their email </w:t>
-      </w:r>
-      <w:r>
-        <w:rPr>
-          <w:rFonts w:cs="Arial"/>
-        </w:rPr>
-        <w:t xml:space="preserve">address </w:t>
-      </w:r>
-      <w:r>
-        <w:rPr>
-          <w:rFonts w:cs="Arial"/>
-        </w:rPr>
-        <w:t xml:space="preserve">is </w:t>
+        <w:t xml:space="preserve">The project </w:t>
+      </w:r>
+      <w:r>
+        <w:rPr>
+          <w:rFonts w:cs="Arial"/>
+        </w:rPr>
+        <w:t xml:space="preserve">will be </w:t>
+      </w:r>
+      <w:r>
+        <w:rPr>
+          <w:rFonts w:cs="Arial"/>
+        </w:rPr>
+        <w:t xml:space="preserve">published in </w:t>
+      </w:r>
+      <w:r>
+        <w:rPr>
+          <w:rFonts w:cs="Arial"/>
+        </w:rPr>
+        <w:t xml:space="preserve">parts on </w:t>
+      </w:r>
+      <w:proofErr w:type="spellStart"/>
+      <w:r>
+        <w:rPr>
+          <w:rFonts w:cs="Arial"/>
+        </w:rPr>
+        <w:t>Github</w:t>
+      </w:r>
+      <w:proofErr w:type="spellEnd"/>
+      <w:r>
+        <w:rPr>
+          <w:rFonts w:cs="Arial"/>
+        </w:rPr>
+        <w:t xml:space="preserve"> publicly for the incident response playbook, partly in a white/policy paper, and partly may become part of training </w:t>
+      </w:r>
+      <w:r>
+        <w:rPr>
+          <w:rFonts w:cs="Arial"/>
+        </w:rPr>
+        <w:lastRenderedPageBreak/>
+        <w:t>seminars or video presentations.</w:t>
+      </w:r>
+      <w:r>
+        <w:rPr>
+          <w:rFonts w:cs="Arial"/>
+        </w:rPr>
+        <w:t xml:space="preserve"> The </w:t>
+      </w:r>
+      <w:proofErr w:type="spellStart"/>
+      <w:r>
+        <w:rPr>
+          <w:rFonts w:cs="Arial"/>
+        </w:rPr>
+        <w:t>Github</w:t>
+      </w:r>
+      <w:proofErr w:type="spellEnd"/>
+      <w:r>
+        <w:rPr>
+          <w:rFonts w:cs="Arial"/>
+        </w:rPr>
+        <w:t xml:space="preserve"> project page is at: </w:t>
       </w:r>
       <w:hyperlink r:id="rId12" w:history="1">
         <w:r>
           <w:rPr>
             <w:rStyle w:val="Hyperlink"/>
             <w:rFonts w:cs="Arial"/>
-            <w:color w:val="auto"/>
           </w:rPr>
-          <w:t>ethics@socsci.ox.ac.uk</w:t>
+          <w:t>https://github.com/tarahmarie/IRPlaybook</w:t>
         </w:r>
       </w:hyperlink>
       <w:r>
         <w:rPr>
           <w:rFonts w:cs="Arial"/>
-          <w:i/>
         </w:rPr>
         <w:t xml:space="preserve"> </w:t>
-      </w:r>
-      <w:r>
-        <w:rPr>
-          <w:rFonts w:cs="Arial"/>
-        </w:rPr>
-        <w:t xml:space="preserve">or </w:t>
-      </w:r>
-      <w:hyperlink r:id="rId13" w:history="1">
-        <w:r>
-          <w:rPr>
-            <w:rStyle w:val="Hyperlink"/>
-            <w:rFonts w:asciiTheme="minorHAnsi" w:hAnsiTheme="minorHAnsi" w:cs="Arial"/>
-            <w:shd w:val="clear" w:color="auto" w:fill="FFFFFF"/>
-          </w:rPr>
-          <w:t>ethics@medsci.ox.ac.uk</w:t>
-        </w:r>
-      </w:hyperlink>
-      <w:r>
-        <w:rPr>
-          <w:rFonts w:cs="Arial"/>
-          <w:i/>
-        </w:rPr>
-        <w:t xml:space="preserve"> </w:t>
-      </w:r>
-      <w:r>
-        <w:rPr>
-          <w:rFonts w:cs="Arial"/>
-          <w:b/>
-          <w:i/>
-        </w:rPr>
-        <w:t>(*)</w:t>
-      </w:r>
-      <w:r>
-        <w:rPr>
-          <w:rFonts w:cs="Arial"/>
-          <w:b/>
-          <w:i/>
-        </w:rPr>
-        <w:t xml:space="preserve"> </w:t>
-      </w:r>
-      <w:r>
-        <w:rPr>
-          <w:rFonts w:cs="Arial"/>
-          <w:i/>
-        </w:rPr>
-        <w:t xml:space="preserve">I will give you their postal </w:t>
-      </w:r>
-      <w:r>
-        <w:rPr>
-          <w:rFonts w:cs="Arial"/>
-          <w:i/>
-          <w:color w:val="000000" w:themeColor="text1"/>
-        </w:rPr>
-        <w:t xml:space="preserve">address and this project’s </w:t>
-      </w:r>
-      <w:r>
-        <w:rPr>
-          <w:rFonts w:cs="Arial"/>
-          <w:i/>
-          <w:color w:val="000000" w:themeColor="text1"/>
-        </w:rPr>
-        <w:t xml:space="preserve">ethics </w:t>
-      </w:r>
-      <w:r>
-        <w:rPr>
-          <w:rFonts w:cs="Arial"/>
-          <w:i/>
-          <w:color w:val="000000" w:themeColor="text1"/>
-        </w:rPr>
-        <w:t>reference number.</w:t>
       </w:r>
     </w:p>
     <w:p>
@@ -1433,20 +1251,301 @@
           <w:numId w:val="7"/>
         </w:numPr>
         <w:rPr>
-          <w:rFonts w:ascii="Helvetica" w:hAnsi="Helvetica"/>
+          <w:rFonts w:cs="Arial"/>
+        </w:rPr>
+      </w:pPr>
+      <w:r>
+        <w:rPr>
+          <w:rFonts w:cs="Arial"/>
+          <w:b/>
+          <w:i/>
+        </w:rPr>
+        <w:t>Complaints/concerns procedure:</w:t>
+      </w:r>
+      <w:r>
+        <w:rPr>
+          <w:rFonts w:cs="Arial"/>
+          <w:i/>
+        </w:rPr>
+        <w:t xml:space="preserve"> </w:t>
+      </w:r>
+      <w:r>
+        <w:rPr>
+          <w:rFonts w:cs="Arial"/>
+        </w:rPr>
+        <w:t xml:space="preserve">If you have any complaints or concerns please feel free to contact me in the first instance. </w:t>
+      </w:r>
+      <w:r>
+        <w:rPr>
+          <w:rFonts w:cs="Arial"/>
+        </w:rPr>
+        <w:t xml:space="preserve">My Signal is </w:t>
+      </w:r>
+      <w:r>
+        <w:rPr>
+          <w:rFonts w:cs="Arial"/>
+        </w:rPr>
+        <w:t>[REDACTED-AVAILABLE ON REQUEST]</w:t>
+      </w:r>
+      <w:r>
+        <w:rPr>
+          <w:rFonts w:cs="Arial"/>
+        </w:rPr>
+        <w:t>, and please do enable disappearing messages (I suggest a week).</w:t>
+      </w:r>
+      <w:r>
+        <w:rPr>
+          <w:rFonts w:cs="Arial"/>
+        </w:rPr>
+        <w:t xml:space="preserve"> You can also reach me at</w:t>
+      </w:r>
+      <w:r>
+        <w:rPr>
+          <w:rFonts w:cs="Arial"/>
+        </w:rPr>
+        <w:t xml:space="preserve"> </w:t>
+      </w:r>
+      <w:r>
+        <w:rPr>
+          <w:rFonts w:cs="Arial"/>
+        </w:rPr>
+        <w:t>[REDACTED-AVAILABLE ON REQUEST].</w:t>
+      </w:r>
+    </w:p>
+    <w:p>
+      <w:pPr>
+        <w:rPr>
+          <w:rFonts w:cs="Arial"/>
+          <w:i/>
           <w:color w:val="000000" w:themeColor="text1"/>
-          <w:sz w:val="21"/>
-          <w:szCs w:val="21"/>
-        </w:rPr>
-      </w:pPr>
-      <w:r>
-        <w:rPr>
-          <w:rFonts w:ascii="Helvetica" w:hAnsi="Helvetica"/>
+        </w:rPr>
+      </w:pPr>
+      <w:bookmarkStart w:id="1" w:name="OLE_LINK1"/>
+      <w:bookmarkStart w:id="2" w:name="OLE_LINK2"/>
+      <w:r>
+        <w:rPr>
+          <w:rFonts w:cs="Arial"/>
+          <w:b/>
+          <w:i/>
+        </w:rPr>
+        <w:t>Ethics review details:</w:t>
+      </w:r>
+      <w:r>
+        <w:rPr>
+          <w:rFonts w:cs="Arial"/>
+          <w:i/>
+        </w:rPr>
+        <w:t xml:space="preserve"> </w:t>
+      </w:r>
+      <w:r>
+        <w:rPr>
+          <w:rFonts w:cs="Arial"/>
+        </w:rPr>
+        <w:t>This research project has bee</w:t>
+      </w:r>
+      <w:r>
+        <w:rPr>
+          <w:rFonts w:cs="Arial"/>
+        </w:rPr>
+        <w:t>n reviewed and approved by</w:t>
+      </w:r>
+      <w:r>
+        <w:rPr>
+          <w:rFonts w:cs="Arial"/>
+        </w:rPr>
+        <w:t xml:space="preserve"> a</w:t>
+      </w:r>
+      <w:r>
+        <w:rPr>
+          <w:rFonts w:cs="Arial"/>
+        </w:rPr>
+        <w:t>n Oxford</w:t>
+      </w:r>
+      <w:r>
+        <w:rPr>
+          <w:rFonts w:cs="Arial"/>
+        </w:rPr>
+        <w:t xml:space="preserve"> University </w:t>
+      </w:r>
+      <w:r>
+        <w:rPr>
+          <w:rFonts w:cs="Arial"/>
+        </w:rPr>
+        <w:t>e</w:t>
+      </w:r>
+      <w:r>
+        <w:rPr>
+          <w:rFonts w:cs="Arial"/>
+        </w:rPr>
+        <w:t xml:space="preserve">thics </w:t>
+      </w:r>
+      <w:r>
+        <w:rPr>
+          <w:rFonts w:cs="Arial"/>
+        </w:rPr>
+        <w:t>c</w:t>
+      </w:r>
+      <w:r>
+        <w:rPr>
+          <w:rFonts w:cs="Arial"/>
+        </w:rPr>
+        <w:t>ommittee</w:t>
+      </w:r>
+      <w:r>
+        <w:rPr>
+          <w:rFonts w:cs="Arial"/>
+        </w:rPr>
+        <w:t>.</w:t>
+      </w:r>
+      <w:r>
+        <w:rPr>
+          <w:rFonts w:cs="Arial"/>
+        </w:rPr>
+        <w:t xml:space="preserve"> If</w:t>
+      </w:r>
+      <w:r>
+        <w:rPr>
+          <w:rFonts w:cs="Arial"/>
+        </w:rPr>
+        <w:t>, after</w:t>
+      </w:r>
+      <w:r>
+        <w:rPr>
+          <w:rFonts w:cs="Arial"/>
+        </w:rPr>
+        <w:t xml:space="preserve"> contacting me with any concern, </w:t>
+      </w:r>
+      <w:r>
+        <w:rPr>
+          <w:rFonts w:cs="Arial"/>
+        </w:rPr>
+        <w:t>you</w:t>
+      </w:r>
+      <w:r>
+        <w:rPr>
+          <w:rFonts w:cs="Arial"/>
+        </w:rPr>
+        <w:t xml:space="preserve">’re </w:t>
+      </w:r>
+      <w:r>
+        <w:rPr>
+          <w:rFonts w:cs="Arial"/>
+        </w:rPr>
+        <w:t xml:space="preserve">still </w:t>
+      </w:r>
+      <w:r>
+        <w:rPr>
+          <w:rFonts w:cs="Arial"/>
+        </w:rPr>
+        <w:t>unhappy</w:t>
+      </w:r>
+      <w:r>
+        <w:rPr>
+          <w:rFonts w:cs="Arial"/>
+        </w:rPr>
+        <w:t xml:space="preserve"> and wish to make a formal complaint, please contact the </w:t>
+      </w:r>
+      <w:r>
+        <w:rPr>
+          <w:rFonts w:cs="Arial"/>
+        </w:rPr>
+        <w:t>ethics committee.</w:t>
+      </w:r>
+      <w:r>
+        <w:rPr>
+          <w:rFonts w:cs="Arial"/>
+          <w:b/>
+        </w:rPr>
+        <w:t xml:space="preserve"> </w:t>
+      </w:r>
+      <w:r>
+        <w:rPr>
+          <w:rFonts w:cs="Arial"/>
+          <w:b/>
+          <w:i/>
+        </w:rPr>
+        <w:t>(*)</w:t>
+      </w:r>
+      <w:r>
+        <w:rPr>
+          <w:rFonts w:cs="Arial"/>
+          <w:b/>
+          <w:i/>
+        </w:rPr>
+        <w:t xml:space="preserve"> </w:t>
+      </w:r>
+      <w:r>
+        <w:rPr>
+          <w:rFonts w:cs="Arial"/>
+          <w:i/>
+        </w:rPr>
+        <w:t xml:space="preserve">I will give you their postal </w:t>
+      </w:r>
+      <w:r>
+        <w:rPr>
+          <w:rFonts w:cs="Arial"/>
+          <w:i/>
           <w:color w:val="000000" w:themeColor="text1"/>
-          <w:sz w:val="21"/>
-          <w:szCs w:val="21"/>
-        </w:rPr>
-        <w:t>Computer Science Department Research Ethics Committee</w:t>
+        </w:rPr>
+        <w:t xml:space="preserve">address and </w:t>
+      </w:r>
+    </w:p>
+    <w:p>
+      <w:pPr>
+        <w:rPr>
+          <w:rFonts w:ascii="Times New Roman" w:eastAsia="Times New Roman" w:hAnsi="Times New Roman" w:cs="Times New Roman"/>
+          <w:sz w:val="24"/>
+          <w:szCs w:val="24"/>
+          <w:lang w:val="en-US"/>
+        </w:rPr>
+      </w:pPr>
+      <w:r>
+        <w:rPr>
+          <w:rFonts w:cs="Arial"/>
+          <w:i/>
+          <w:color w:val="000000" w:themeColor="text1"/>
+        </w:rPr>
+        <w:t>T</w:t>
+      </w:r>
+      <w:r>
+        <w:rPr>
+          <w:rFonts w:cs="Arial"/>
+          <w:i/>
+          <w:color w:val="000000" w:themeColor="text1"/>
+        </w:rPr>
+        <w:t xml:space="preserve">his project’s </w:t>
+      </w:r>
+      <w:r>
+        <w:rPr>
+          <w:rFonts w:cs="Arial"/>
+          <w:i/>
+          <w:color w:val="000000" w:themeColor="text1"/>
+        </w:rPr>
+        <w:t xml:space="preserve">ethics </w:t>
+      </w:r>
+      <w:r>
+        <w:rPr>
+          <w:rFonts w:cs="Arial"/>
+          <w:i/>
+          <w:color w:val="000000" w:themeColor="text1"/>
+        </w:rPr>
+        <w:t>reference number</w:t>
+      </w:r>
+      <w:r>
+        <w:rPr>
+          <w:rFonts w:cs="Arial"/>
+          <w:i/>
+          <w:color w:val="000000" w:themeColor="text1"/>
+        </w:rPr>
+        <w:t xml:space="preserve">, </w:t>
+      </w:r>
+      <w:r>
+        <w:rPr>
+          <w:rFonts w:ascii="Calibri" w:eastAsia="Times New Roman" w:hAnsi="Calibri" w:cs="Calibri"/>
+          <w:color w:val="1F497D"/>
+          <w:lang w:val="en-US"/>
+        </w:rPr>
+        <w:t>CS_C1A_21_005</w:t>
       </w:r>
     </w:p>
     <w:p>
@@ -1470,7 +1569,7 @@
           <w:sz w:val="21"/>
           <w:szCs w:val="21"/>
         </w:rPr>
-        <w:t>Chair, Andrew Martin</w:t>
+        <w:t>Computer Science Department Research Ethics Committee</w:t>
       </w:r>
     </w:p>
     <w:p>
@@ -1482,12 +1581,38 @@
         </w:numPr>
         <w:rPr>
           <w:rFonts w:ascii="Helvetica" w:hAnsi="Helvetica"/>
-          <w:color w:val="FFFFFF"/>
+          <w:color w:val="000000" w:themeColor="text1"/>
           <w:sz w:val="21"/>
           <w:szCs w:val="21"/>
         </w:rPr>
       </w:pPr>
-      <w:hyperlink r:id="rId14" w:history="1">
+      <w:r>
+        <w:rPr>
+          <w:rFonts w:ascii="Helvetica" w:hAnsi="Helvetica"/>
+          <w:color w:val="000000" w:themeColor="text1"/>
+          <w:sz w:val="21"/>
+          <w:szCs w:val="21"/>
+        </w:rPr>
+        <w:t>Chair, Andrew Martin</w:t>
+      </w:r>
+    </w:p>
+    <w:p>
+      <w:pPr>
+        <w:pStyle w:val="ListParagraph"/>
+        <w:numPr>
+          <w:ilvl w:val="0"/>
+          <w:numId w:val="7"/>
+        </w:numPr>
+        <w:rPr>
+          <w:rStyle w:val="Hyperlink"/>
+          <w:rFonts w:ascii="Helvetica" w:hAnsi="Helvetica"/>
+          <w:color w:val="000000" w:themeColor="text1"/>
+          <w:sz w:val="21"/>
+          <w:szCs w:val="21"/>
+          <w:u w:val="none"/>
+        </w:rPr>
+      </w:pPr>
+      <w:hyperlink r:id="rId13" w:history="1">
         <w:r>
           <w:rPr>
             <w:rStyle w:val="Hyperlink"/>
@@ -1507,13 +1632,32 @@
           <w:numId w:val="7"/>
         </w:numPr>
         <w:rPr>
-          <w:rFonts w:cs="Arial"/>
-          <w:i/>
-        </w:rPr>
-      </w:pPr>
-    </w:p>
-    <w:bookmarkEnd w:id="1"/>
-    <w:bookmarkEnd w:id="2"/>
+          <w:rStyle w:val="Hyperlink"/>
+          <w:rFonts w:ascii="Times New Roman" w:eastAsia="Times New Roman" w:hAnsi="Times New Roman"/>
+          <w:color w:val="auto"/>
+          <w:sz w:val="24"/>
+          <w:szCs w:val="24"/>
+          <w:u w:val="none"/>
+          <w:lang w:val="en-US"/>
+        </w:rPr>
+      </w:pPr>
+      <w:r>
+        <w:rPr>
+          <w:rFonts w:cs="Arial"/>
+          <w:i/>
+          <w:color w:val="000000" w:themeColor="text1"/>
+        </w:rPr>
+        <w:t xml:space="preserve">This project’s ethics reference number, </w:t>
+      </w:r>
+      <w:r>
+        <w:rPr>
+          <w:rFonts w:eastAsia="Times New Roman" w:cs="Calibri"/>
+          <w:color w:val="1F497D"/>
+          <w:lang w:val="en-US"/>
+        </w:rPr>
+        <w:t>CS_C1A_21_005</w:t>
+      </w:r>
+    </w:p>
     <w:p>
       <w:pPr>
         <w:pStyle w:val="ListParagraph"/>
@@ -1522,6 +1666,23 @@
           <w:numId w:val="7"/>
         </w:numPr>
         <w:rPr>
+          <w:rFonts w:ascii="Helvetica" w:hAnsi="Helvetica"/>
+          <w:color w:val="FFFFFF"/>
+          <w:sz w:val="21"/>
+          <w:szCs w:val="21"/>
+        </w:rPr>
+      </w:pPr>
+    </w:p>
+    <w:bookmarkEnd w:id="1"/>
+    <w:bookmarkEnd w:id="2"/>
+    <w:p>
+      <w:pPr>
+        <w:pStyle w:val="ListParagraph"/>
+        <w:numPr>
+          <w:ilvl w:val="0"/>
+          <w:numId w:val="7"/>
+        </w:numPr>
+        <w:rPr>
           <w:rFonts w:cs="Arial"/>
           <w:color w:val="000000"/>
           <w:shd w:val="clear" w:color="auto" w:fill="FFFFFF"/>
@@ -1578,16 +1739,22 @@
         <w:rPr>
           <w:rFonts w:cs="Arial"/>
         </w:rPr>
-        <w:t xml:space="preserve"> The University of Oxford is responsible overall for ensuring the safe and proper use of any personal information you provide, solely for research purposes.  Further information about your rights to information you provide is available from the University’s data protection web site </w:t>
+        <w:t xml:space="preserve"> The University of Oxford is responsible overall for ensuring the safe and proper use of any personal information you provide, solely for research purposes.  Further information about your rights to information you provide is available from the University’s data protection web site</w:t>
+      </w:r>
+      <w:r>
+        <w:rPr>
+          <w:rFonts w:cs="Arial"/>
+        </w:rPr>
+        <w:t xml:space="preserve">. More information is </w:t>
       </w:r>
       <w:r>
         <w:rPr>
           <w:rFonts w:cs="Arial"/>
           <w:highlight w:val="cyan"/>
         </w:rPr>
-        <w:t xml:space="preserve">(if research participants ask for more information, this is available here </w:t>
-      </w:r>
-      <w:hyperlink r:id="rId15" w:history="1">
+        <w:t xml:space="preserve">available here </w:t>
+      </w:r>
+      <w:hyperlink r:id="rId14" w:history="1">
         <w:r>
           <w:rPr>
             <w:rStyle w:val="Hyperlink"/>
@@ -1779,7 +1946,7 @@
       </w:r>
     </w:p>
     <w:sectPr>
-      <w:footerReference w:type="default" r:id="rId16"/>
+      <w:footerReference w:type="default" r:id="rId15"/>
       <w:pgSz w:w="11906" w:h="16838"/>
       <w:pgMar w:top="851" w:right="1440" w:bottom="1440" w:left="1440" w:header="708" w:footer="708" w:gutter="0"/>
       <w:cols w:space="708"/>
@@ -4006,6 +4173,11 @@
       <w:shd w:val="clear" w:color="auto" w:fill="E1DFDD"/>
     </w:rPr>
   </w:style>
+  <w:style w:type="character" w:customStyle="1" w:styleId="apple-converted-space">
+    <w:name w:val="apple-converted-space"/>
+    <w:basedOn w:val="DefaultParagraphFont"/>
+    <w:rsid w:val="001014B8"/>
+  </w:style>
 </w:styles>
 </file>
 

</xml_diff>